<commit_message>
Updated links and scholarships
</commit_message>
<xml_diff>
--- a/assets/2023/Scholarship-Nationals-Lindenwood.docx
+++ b/assets/2023/Scholarship-Nationals-Lindenwood.docx
@@ -47,13 +47,11 @@
       <w:r>
         <w:t>The Lindenwood Bible Quiz Scholarships are two (2) full 4-year (8 consecutive semesters) college scholarships at Lindenwood University. Each scholarship is valued at $</w:t>
       </w:r>
-      <w:proofErr w:type="gramStart"/>
-      <w:r>
-        <w:t>XX,XXX</w:t>
-      </w:r>
-      <w:proofErr w:type="gramEnd"/>
-      <w:r>
-        <w:t xml:space="preserve"> covering full tuition and requires on-campus residency. This scholarship will be awarded to one (1) student graduating high school in 2023 and one (1) student graduating high school in 2024. This scholarship is offered through the Lindenwood University Office of Admissions. The scholarship will be awarded based on merit and need of the applicant. The applicant must plan to be enrolled as a full-time student at Lindenwood University and maintain a 3.0 grade point average throughout the term of the scholarship. The applicant must participate fully and complete the entire week of National Teen Bible Quiz Finals.</w:t>
+      <w:r>
+        <w:t xml:space="preserve">79,600 </w:t>
+      </w:r>
+      <w:r>
+        <w:t>covering full tuition and requires on-campus residency. This scholarship will be awarded to one (1) student graduating high school in 2023 and one (1) student graduating high school in 2024. This scholarship is offered through the Lindenwood University Office of Admissions. The scholarship will be awarded based on merit and need of the applicant. The applicant must plan to be enrolled as a full-time student at Lindenwood University and maintain a 3.0 grade point average throughout the term of the scholarship. The applicant must participate fully and complete the entire week of National Teen Bible Quiz Finals.</w:t>
       </w:r>
     </w:p>
     <w:p>

</xml_diff>